<commit_message>
Continue working on the Observed data analysis section
</commit_message>
<xml_diff>
--- a/methodSection_ethanePaper.docx
+++ b/methodSection_ethanePaper.docx
@@ -48,44 +48,226 @@
         <w:rPr>
           <w:rFonts w:ascii="Times New Roman" w:hAnsi="Times New Roman" w:cs="Times New Roman"/>
         </w:rPr>
-        <w:t>The observed annually averaged ethane mixing ratio is calculated using data from the Oregon Graduate Institute (OGI, 1982-1987), University of California – Irvine (UCI, 1984- 2009), and the National Oceanic and Atmospheric Administration Earth System Research Laboratory Global Monitoring Division (NOAA, 2005- 2015).</w:t>
+        <w:t>The observed annually averaged ethane mixing ratio is calculated using</w:t>
+      </w:r>
+      <w:r>
+        <w:rPr>
+          <w:rFonts w:ascii="Times New Roman" w:hAnsi="Times New Roman" w:cs="Times New Roman"/>
+        </w:rPr>
+        <w:t xml:space="preserve"> historical</w:t>
+      </w:r>
+      <w:r>
+        <w:rPr>
+          <w:rFonts w:ascii="Times New Roman" w:hAnsi="Times New Roman" w:cs="Times New Roman"/>
+        </w:rPr>
+        <w:t xml:space="preserve"> data from the Oregon Graduate Institute </w:t>
+      </w:r>
+      <w:r>
+        <w:rPr>
+          <w:rFonts w:ascii="Times New Roman" w:hAnsi="Times New Roman" w:cs="Times New Roman"/>
+        </w:rPr>
+        <w:t xml:space="preserve">of Science &amp; Technology </w:t>
+      </w:r>
+      <w:r>
+        <w:rPr>
+          <w:rFonts w:ascii="Times New Roman" w:hAnsi="Times New Roman" w:cs="Times New Roman"/>
+        </w:rPr>
+        <w:t>(OGI), University of California – Irvine (UCI), and the National Oceanic and Atmospheric Administration Earth System Research Laboratory Global Monitoring Division (NOAA).</w:t>
       </w:r>
     </w:p>
     <w:p>
       <w:pPr>
         <w:rPr>
           <w:rFonts w:ascii="Times New Roman" w:hAnsi="Times New Roman" w:cs="Times New Roman"/>
-          <w:b/>
+          <w:color w:val="FF0000"/>
         </w:rPr>
       </w:pPr>
       <w:r>
         <w:rPr>
           <w:rFonts w:ascii="Times New Roman" w:hAnsi="Times New Roman" w:cs="Times New Roman"/>
-          <w:b/>
-        </w:rPr>
-        <w:t>2</w:t>
-      </w:r>
-      <w:r>
-        <w:rPr>
-          <w:rFonts w:ascii="Times New Roman" w:hAnsi="Times New Roman" w:cs="Times New Roman"/>
-          <w:b/>
-        </w:rPr>
-        <w:t>/ Simulation modeling</w:t>
+        </w:rPr>
+        <w:t xml:space="preserve">The OGI data composes of </w:t>
+      </w:r>
+      <w:r>
+        <w:rPr>
+          <w:rFonts w:ascii="Times New Roman" w:hAnsi="Times New Roman" w:cs="Times New Roman"/>
+        </w:rPr>
+        <w:t xml:space="preserve">6 sites </w:t>
+      </w:r>
+      <w:r>
+        <w:rPr>
+          <w:rFonts w:ascii="Times New Roman" w:hAnsi="Times New Roman" w:cs="Times New Roman"/>
+          <w:color w:val="00B0F0"/>
+        </w:rPr>
+        <w:t>(</w:t>
+      </w:r>
+      <w:r>
+        <w:rPr>
+          <w:rFonts w:ascii="Times New Roman" w:hAnsi="Times New Roman" w:cs="Times New Roman"/>
+          <w:color w:val="00B0F0"/>
+        </w:rPr>
+        <w:t>Fig. xx</w:t>
+      </w:r>
+      <w:r>
+        <w:rPr>
+          <w:rFonts w:ascii="Times New Roman" w:hAnsi="Times New Roman" w:cs="Times New Roman"/>
+          <w:color w:val="00B0F0"/>
+        </w:rPr>
+        <w:t xml:space="preserve"> (show map)</w:t>
+      </w:r>
+      <w:r>
+        <w:rPr>
+          <w:rFonts w:ascii="Times New Roman" w:hAnsi="Times New Roman" w:cs="Times New Roman"/>
+          <w:color w:val="00B0F0"/>
+        </w:rPr>
+        <w:t>)</w:t>
+      </w:r>
+      <w:r>
+        <w:rPr>
+          <w:rFonts w:ascii="Times New Roman" w:hAnsi="Times New Roman" w:cs="Times New Roman"/>
+        </w:rPr>
+        <w:t xml:space="preserve"> distributed from the Northern Hemisphere to the Southern Hemisphere.</w:t>
+      </w:r>
+      <w:r>
+        <w:rPr>
+          <w:rFonts w:ascii="Times New Roman" w:hAnsi="Times New Roman" w:cs="Times New Roman"/>
+        </w:rPr>
+        <w:t xml:space="preserve"> </w:t>
+      </w:r>
+      <w:r>
+        <w:rPr>
+          <w:rFonts w:ascii="Times New Roman" w:hAnsi="Times New Roman" w:cs="Times New Roman"/>
+        </w:rPr>
+        <w:t xml:space="preserve">Each site is sampled several times every month, although a full-year sample is only available from 1985-1986 for sites in the Northern Hemisphere and 1983-1986 for sites in the Southern Hemisphere. </w:t>
+      </w:r>
+      <w:r>
+        <w:rPr>
+          <w:rFonts w:ascii="Times New Roman" w:hAnsi="Times New Roman" w:cs="Times New Roman"/>
+        </w:rPr>
+        <w:t xml:space="preserve">The samples were </w:t>
+      </w:r>
+      <w:r>
+        <w:rPr>
+          <w:rFonts w:ascii="Times New Roman" w:hAnsi="Times New Roman" w:cs="Times New Roman"/>
+        </w:rPr>
+        <w:t>analyzed at the Oregon Graduate Institute laboratory using gas chromatography techniques (Khalil et al. 1983).</w:t>
+      </w:r>
+      <w:r>
+        <w:rPr>
+          <w:rFonts w:ascii="Times New Roman" w:hAnsi="Times New Roman" w:cs="Times New Roman"/>
+        </w:rPr>
+        <w:t xml:space="preserve"> </w:t>
+      </w:r>
+      <w:r>
+        <w:rPr>
+          <w:rFonts w:ascii="Times New Roman" w:hAnsi="Times New Roman" w:cs="Times New Roman"/>
+          <w:color w:val="FF0000"/>
+        </w:rPr>
+        <w:t>(need to talk about Samoa?)</w:t>
       </w:r>
     </w:p>
     <w:p>
       <w:pPr>
         <w:rPr>
           <w:rFonts w:ascii="Times New Roman" w:hAnsi="Times New Roman" w:cs="Times New Roman"/>
+        </w:rPr>
+      </w:pPr>
+      <w:r>
+        <w:rPr>
+          <w:rFonts w:ascii="Times New Roman" w:hAnsi="Times New Roman" w:cs="Times New Roman"/>
+        </w:rPr>
+        <w:t xml:space="preserve">The UCI data was </w:t>
+      </w:r>
+      <w:bookmarkStart w:id="0" w:name="_GoBack"/>
+      <w:bookmarkEnd w:id="0"/>
+      <w:r>
+        <w:rPr>
+          <w:rFonts w:ascii="Times New Roman" w:hAnsi="Times New Roman" w:cs="Times New Roman"/>
+        </w:rPr>
+        <w:t xml:space="preserve">collected in the Pacific Basin from remote surface locations </w:t>
+      </w:r>
+      <w:r>
+        <w:rPr>
+          <w:rFonts w:ascii="Times New Roman" w:hAnsi="Times New Roman" w:cs="Times New Roman"/>
+          <w:color w:val="00B0F0"/>
+        </w:rPr>
+        <w:t>(</w:t>
+      </w:r>
+      <w:r>
+        <w:rPr>
+          <w:rFonts w:ascii="Times New Roman" w:hAnsi="Times New Roman" w:cs="Times New Roman"/>
+          <w:color w:val="00B0F0"/>
+        </w:rPr>
+        <w:t>Fig. xx (show map)</w:t>
+      </w:r>
+      <w:r>
+        <w:rPr>
+          <w:rFonts w:ascii="Times New Roman" w:hAnsi="Times New Roman" w:cs="Times New Roman"/>
+          <w:color w:val="00B0F0"/>
+        </w:rPr>
+        <w:t>)</w:t>
+      </w:r>
+      <w:r>
+        <w:rPr>
+          <w:rFonts w:ascii="Times New Roman" w:hAnsi="Times New Roman" w:cs="Times New Roman"/>
+        </w:rPr>
+        <w:t xml:space="preserve">. </w:t>
+      </w:r>
+    </w:p>
+    <w:p>
+      <w:pPr>
+        <w:rPr>
+          <w:rFonts w:ascii="Times New Roman" w:hAnsi="Times New Roman" w:cs="Times New Roman"/>
+        </w:rPr>
+      </w:pPr>
+      <w:r>
+        <w:rPr>
+          <w:rFonts w:ascii="Times New Roman" w:hAnsi="Times New Roman" w:cs="Times New Roman"/>
+        </w:rPr>
+        <w:t xml:space="preserve">The NOAA data </w:t>
+      </w:r>
+    </w:p>
+    <w:p>
+      <w:pPr>
+        <w:rPr>
+          <w:rFonts w:ascii="Times New Roman" w:hAnsi="Times New Roman" w:cs="Times New Roman"/>
+        </w:rPr>
+      </w:pPr>
+    </w:p>
+    <w:p>
+      <w:pPr>
+        <w:rPr>
+          <w:rFonts w:ascii="Times New Roman" w:hAnsi="Times New Roman" w:cs="Times New Roman"/>
           <w:b/>
         </w:rPr>
       </w:pPr>
-      <w:bookmarkStart w:id="0" w:name="_GoBack"/>
       <w:r>
         <w:rPr>
           <w:rFonts w:ascii="Times New Roman" w:hAnsi="Times New Roman" w:cs="Times New Roman"/>
           <w:b/>
         </w:rPr>
+        <w:t>2</w:t>
+      </w:r>
+      <w:r>
+        <w:rPr>
+          <w:rFonts w:ascii="Times New Roman" w:hAnsi="Times New Roman" w:cs="Times New Roman"/>
+          <w:b/>
+        </w:rPr>
+        <w:t>/ Simulation modeling</w:t>
+      </w:r>
+    </w:p>
+    <w:p>
+      <w:pPr>
+        <w:rPr>
+          <w:rFonts w:ascii="Times New Roman" w:hAnsi="Times New Roman" w:cs="Times New Roman"/>
+          <w:b/>
+        </w:rPr>
+      </w:pPr>
+      <w:r>
+        <w:rPr>
+          <w:rFonts w:ascii="Times New Roman" w:hAnsi="Times New Roman" w:cs="Times New Roman"/>
+          <w:b/>
+        </w:rPr>
         <w:t>3</w:t>
       </w:r>
       <w:r>
@@ -117,7 +299,6 @@
         <w:t>analyses</w:t>
       </w:r>
     </w:p>
-    <w:bookmarkEnd w:id="0"/>
     <w:p>
       <w:pPr>
         <w:rPr>
@@ -1178,6 +1359,7 @@
         <w:rPr>
           <w:rFonts w:ascii="Times New Roman" w:hAnsi="Times New Roman" w:cs="Times New Roman"/>
         </w:rPr>
+        <w:lastRenderedPageBreak/>
         <w:t xml:space="preserve">where </w:t>
       </w:r>
       <w:proofErr w:type="spellStart"/>
@@ -3957,6 +4139,7 @@
           <w:rFonts w:ascii="Times New Roman" w:eastAsiaTheme="minorEastAsia" w:hAnsi="Times New Roman" w:cs="Times New Roman"/>
           <w:color w:val="00B0F0"/>
         </w:rPr>
+        <w:lastRenderedPageBreak/>
         <w:t xml:space="preserve">Fig. xx </w:t>
       </w:r>
       <w:r>
@@ -4081,7 +4264,6 @@
         <w:rPr>
           <w:rFonts w:ascii="Times New Roman" w:eastAsiaTheme="minorEastAsia" w:hAnsi="Times New Roman" w:cs="Times New Roman"/>
         </w:rPr>
-        <w:lastRenderedPageBreak/>
         <w:t xml:space="preserve">compare with the </w:t>
       </w:r>
       <w:r>
@@ -5433,19 +5615,7 @@
         <w:rPr>
           <w:rFonts w:ascii="Times New Roman" w:eastAsiaTheme="minorEastAsia" w:hAnsi="Times New Roman" w:cs="Times New Roman"/>
         </w:rPr>
-        <w:t xml:space="preserve"> of the Barrow site and the Cape Grim site</w:t>
-      </w:r>
-      <w:r>
-        <w:rPr>
-          <w:rFonts w:ascii="Times New Roman" w:eastAsiaTheme="minorEastAsia" w:hAnsi="Times New Roman" w:cs="Times New Roman"/>
-        </w:rPr>
-        <w:t>; the simulated emission scenarios are shown as continuous lines</w:t>
-      </w:r>
-      <w:r>
-        <w:rPr>
-          <w:rFonts w:ascii="Times New Roman" w:eastAsiaTheme="minorEastAsia" w:hAnsi="Times New Roman" w:cs="Times New Roman"/>
-        </w:rPr>
-        <w:t xml:space="preserve">. </w:t>
+        <w:t xml:space="preserve"> of the Barrow site and the Cape Grim site; the simulated emission scenarios are shown as continuous lines. </w:t>
       </w:r>
       <w:r>
         <w:rPr>
@@ -5488,6 +5658,7 @@
           <w:rFonts w:ascii="Times New Roman" w:hAnsi="Times New Roman" w:cs="Times New Roman"/>
           <w:b/>
         </w:rPr>
+        <w:lastRenderedPageBreak/>
         <w:t>4.1/ Observed data sensitivity</w:t>
       </w:r>
     </w:p>
@@ -5549,7 +5720,6 @@
           <w:b/>
           <w:noProof/>
         </w:rPr>
-        <w:lastRenderedPageBreak/>
         <w:drawing>
           <wp:inline distT="0" distB="0" distL="0" distR="0" wp14:anchorId="0F6EEA9A" wp14:editId="75362D9A">
             <wp:extent cx="5943600" cy="4522470"/>
@@ -5670,6 +5840,7 @@
         <w:rPr>
           <w:rFonts w:ascii="Times New Roman" w:hAnsi="Times New Roman" w:cs="Times New Roman"/>
           <w:b/>
+          <w:noProof/>
         </w:rPr>
         <w:lastRenderedPageBreak/>
         <w:drawing>
@@ -5712,6 +5883,7 @@
         <w:rPr>
           <w:rFonts w:ascii="Times New Roman" w:hAnsi="Times New Roman" w:cs="Times New Roman"/>
           <w:b/>
+          <w:noProof/>
         </w:rPr>
         <w:lastRenderedPageBreak/>
         <w:drawing>
@@ -5778,7 +5950,7 @@
       </w:pPr>
     </w:pPrDefault>
   </w:docDefaults>
-  <w:latentStyles w:defLockedState="0" w:defUIPriority="99" w:defSemiHidden="0" w:defUnhideWhenUsed="0" w:defQFormat="0" w:count="375">
+  <w:latentStyles w:defLockedState="0" w:defUIPriority="99" w:defSemiHidden="0" w:defUnhideWhenUsed="0" w:defQFormat="0" w:count="376">
     <w:lsdException w:name="Normal" w:uiPriority="0" w:qFormat="1"/>
     <w:lsdException w:name="heading 1" w:uiPriority="9" w:qFormat="1"/>
     <w:lsdException w:name="heading 2" w:semiHidden="1" w:uiPriority="9" w:unhideWhenUsed="1" w:qFormat="1"/>
@@ -5884,7 +6056,6 @@
     <w:lsdException w:name="HTML Sample" w:semiHidden="1" w:unhideWhenUsed="1"/>
     <w:lsdException w:name="HTML Typewriter" w:semiHidden="1" w:unhideWhenUsed="1"/>
     <w:lsdException w:name="HTML Variable" w:semiHidden="1" w:unhideWhenUsed="1"/>
-    <w:lsdException w:name="Normal Table" w:semiHidden="1" w:unhideWhenUsed="1"/>
     <w:lsdException w:name="annotation subject" w:semiHidden="1" w:unhideWhenUsed="1"/>
     <w:lsdException w:name="No List" w:semiHidden="1" w:unhideWhenUsed="1"/>
     <w:lsdException w:name="Outline List 1" w:semiHidden="1" w:unhideWhenUsed="1"/>
@@ -5931,10 +6102,8 @@
     <w:lsdException w:name="Table Subtle 2" w:semiHidden="1" w:unhideWhenUsed="1"/>
     <w:lsdException w:name="Table Web 1" w:semiHidden="1" w:unhideWhenUsed="1"/>
     <w:lsdException w:name="Table Web 2" w:semiHidden="1" w:unhideWhenUsed="1"/>
-    <w:lsdException w:name="Table Web 3" w:semiHidden="1" w:unhideWhenUsed="1"/>
     <w:lsdException w:name="Balloon Text" w:semiHidden="1" w:unhideWhenUsed="1"/>
     <w:lsdException w:name="Table Grid" w:uiPriority="39"/>
-    <w:lsdException w:name="Table Theme" w:semiHidden="1" w:unhideWhenUsed="1"/>
     <w:lsdException w:name="Placeholder Text" w:semiHidden="1"/>
     <w:lsdException w:name="No Spacing" w:uiPriority="1" w:qFormat="1"/>
     <w:lsdException w:name="Light Shading" w:uiPriority="60"/>
@@ -6154,6 +6323,7 @@
     <w:lsdException w:name="Smart Hyperlink" w:semiHidden="1" w:unhideWhenUsed="1"/>
     <w:lsdException w:name="Hashtag" w:semiHidden="1" w:unhideWhenUsed="1"/>
     <w:lsdException w:name="Unresolved Mention" w:semiHidden="1" w:unhideWhenUsed="1"/>
+    <w:lsdException w:name="Smart Link" w:semiHidden="1" w:unhideWhenUsed="1"/>
   </w:latentStyles>
   <w:style w:type="paragraph" w:default="1" w:styleId="Normal">
     <w:name w:val="Normal"/>
@@ -6551,7 +6721,7 @@
 </file>
 
 <file path=customXml/itemProps1.xml><?xml version="1.0" encoding="utf-8"?>
-<ds:datastoreItem xmlns:ds="http://schemas.openxmlformats.org/officeDocument/2006/customXml" ds:itemID="{13A4BD18-BA5D-4555-98F9-D4761875B9FA}">
+<ds:datastoreItem xmlns:ds="http://schemas.openxmlformats.org/officeDocument/2006/customXml" ds:itemID="{75E2F5F3-8DCE-43FD-B14F-BD1C30E6501D}">
   <ds:schemaRefs>
     <ds:schemaRef ds:uri="http://schemas.openxmlformats.org/officeDocument/2006/bibliography"/>
   </ds:schemaRefs>

</xml_diff>